<commit_message>
UI validation messages, Create Cube
</commit_message>
<xml_diff>
--- a/Design/Prueba Backend - Diseño - MB.docx
+++ b/Design/Prueba Backend - Diseño - MB.docx
@@ -23,8 +23,9 @@
           <w:tcPr>
             <w:tcW w:w="3023" w:type="dxa"/>
           </w:tcPr>
-          <w:bookmarkStart w:id="0" w:name="_Toc477243222" w:displacedByCustomXml="next"/>
-          <w:bookmarkStart w:id="1" w:name="_Toc477242976" w:displacedByCustomXml="next"/>
+          <w:bookmarkStart w:id="0" w:name="_Toc477369931" w:displacedByCustomXml="next"/>
+          <w:bookmarkStart w:id="1" w:name="_Toc477243222" w:displacedByCustomXml="next"/>
+          <w:bookmarkStart w:id="2" w:name="_Toc477242976" w:displacedByCustomXml="next"/>
           <w:sdt>
             <w:sdtPr>
               <w:alias w:val="Su nombre:"/>
@@ -54,6 +55,7 @@
           </w:sdt>
           <w:bookmarkEnd w:id="0" w:displacedByCustomXml="prev"/>
           <w:bookmarkEnd w:id="1" w:displacedByCustomXml="prev"/>
+          <w:bookmarkEnd w:id="2" w:displacedByCustomXml="prev"/>
           <w:tbl>
             <w:tblPr>
               <w:tblW w:w="5000" w:type="pct"/>
@@ -89,8 +91,9 @@
                     <w:bottom w:w="0" w:type="dxa"/>
                   </w:tcMar>
                 </w:tcPr>
-                <w:bookmarkStart w:id="2" w:name="_Toc477242977"/>
-                <w:bookmarkStart w:id="3" w:name="_Toc477243223"/>
+                <w:bookmarkStart w:id="3" w:name="_Toc477242977"/>
+                <w:bookmarkStart w:id="4" w:name="_Toc477243223"/>
+                <w:bookmarkStart w:id="5" w:name="_Toc477369932"/>
                 <w:p>
                   <w:pPr>
                     <w:pStyle w:val="Ttulo3"/>
@@ -1738,8 +1741,9 @@
                       </mc:Fallback>
                     </mc:AlternateContent>
                   </w:r>
-                  <w:bookmarkEnd w:id="2"/>
                   <w:bookmarkEnd w:id="3"/>
+                  <w:bookmarkEnd w:id="4"/>
+                  <w:bookmarkEnd w:id="5"/>
                 </w:p>
               </w:tc>
             </w:tr>
@@ -1761,22 +1765,25 @@
                     <w:pStyle w:val="Ttulo3"/>
                   </w:pPr>
                   <w:hyperlink r:id="rId8" w:history="1">
-                    <w:bookmarkStart w:id="4" w:name="_Toc477242978"/>
-                    <w:bookmarkStart w:id="5" w:name="_Toc477243224"/>
+                    <w:bookmarkStart w:id="6" w:name="_Toc477242978"/>
+                    <w:bookmarkStart w:id="7" w:name="_Toc477243224"/>
+                    <w:bookmarkStart w:id="8" w:name="_Toc477369933"/>
                     <w:r>
                       <w:rPr>
                         <w:rStyle w:val="Hipervnculo"/>
                       </w:rPr>
                       <w:t>MAURICIO.BEDOYA@GMAIL.COM</w:t>
                     </w:r>
-                    <w:bookmarkEnd w:id="4"/>
-                    <w:bookmarkEnd w:id="5"/>
+                    <w:bookmarkEnd w:id="6"/>
+                    <w:bookmarkEnd w:id="7"/>
+                    <w:bookmarkEnd w:id="8"/>
                   </w:hyperlink>
                 </w:p>
               </w:tc>
             </w:tr>
-            <w:bookmarkStart w:id="6" w:name="_Toc477242979"/>
-            <w:bookmarkStart w:id="7" w:name="_Toc477243225"/>
+            <w:bookmarkStart w:id="9" w:name="_Toc477242979"/>
+            <w:bookmarkStart w:id="10" w:name="_Toc477243225"/>
+            <w:bookmarkStart w:id="11" w:name="_Toc477369934"/>
             <w:tr>
               <w:tc>
                 <w:tcPr>
@@ -5450,8 +5457,9 @@
                       </mc:Fallback>
                     </mc:AlternateContent>
                   </w:r>
-                  <w:bookmarkEnd w:id="6"/>
-                  <w:bookmarkEnd w:id="7"/>
+                  <w:bookmarkEnd w:id="9"/>
+                  <w:bookmarkEnd w:id="10"/>
+                  <w:bookmarkEnd w:id="11"/>
                 </w:p>
               </w:tc>
             </w:tr>
@@ -5472,13 +5480,15 @@
                   <w:pPr>
                     <w:pStyle w:val="Ttulo3"/>
                   </w:pPr>
-                  <w:bookmarkStart w:id="8" w:name="_Toc477242980"/>
-                  <w:bookmarkStart w:id="9" w:name="_Toc477243226"/>
+                  <w:bookmarkStart w:id="12" w:name="_Toc477242980"/>
+                  <w:bookmarkStart w:id="13" w:name="_Toc477243226"/>
+                  <w:bookmarkStart w:id="14" w:name="_Toc477369935"/>
                   <w:r>
                     <w:t>3004802278</w:t>
                   </w:r>
-                  <w:bookmarkEnd w:id="8"/>
-                  <w:bookmarkEnd w:id="9"/>
+                  <w:bookmarkEnd w:id="12"/>
+                  <w:bookmarkEnd w:id="13"/>
+                  <w:bookmarkEnd w:id="14"/>
                 </w:p>
               </w:tc>
             </w:tr>
@@ -5503,13 +5513,15 @@
                       <w:szCs w:val="18"/>
                     </w:rPr>
                   </w:pPr>
-                  <w:bookmarkStart w:id="10" w:name="_Toc477242981"/>
-                  <w:bookmarkStart w:id="11" w:name="_Toc477243227"/>
+                  <w:bookmarkStart w:id="15" w:name="_Toc477242981"/>
+                  <w:bookmarkStart w:id="16" w:name="_Toc477243227"/>
+                  <w:bookmarkStart w:id="17" w:name="_Toc477369936"/>
                   <w:r>
                     <w:t>MEDELLÍN</w:t>
                   </w:r>
-                  <w:bookmarkEnd w:id="10"/>
-                  <w:bookmarkEnd w:id="11"/>
+                  <w:bookmarkEnd w:id="15"/>
+                  <w:bookmarkEnd w:id="16"/>
+                  <w:bookmarkEnd w:id="17"/>
                 </w:p>
               </w:tc>
             </w:tr>
@@ -5552,8 +5564,9 @@
                     <w:right w:w="115" w:type="dxa"/>
                   </w:tcMar>
                 </w:tcPr>
-                <w:bookmarkStart w:id="12" w:name="_Toc477242982"/>
-                <w:bookmarkStart w:id="13" w:name="_Toc477243228"/>
+                <w:bookmarkStart w:id="18" w:name="_Toc477242982"/>
+                <w:bookmarkStart w:id="19" w:name="_Toc477243228"/>
+                <w:bookmarkStart w:id="20" w:name="_Toc477369937"/>
                 <w:p>
                   <w:pPr>
                     <w:pStyle w:val="Ttulo2"/>
@@ -5577,8 +5590,9 @@
                       </w:r>
                     </w:sdtContent>
                   </w:sdt>
-                  <w:bookmarkEnd w:id="12"/>
-                  <w:bookmarkEnd w:id="13"/>
+                  <w:bookmarkEnd w:id="18"/>
+                  <w:bookmarkEnd w:id="19"/>
+                  <w:bookmarkEnd w:id="20"/>
                 </w:p>
                 <w:p>
                   <w:pPr>
@@ -6036,12 +6050,14 @@
       <w:pPr>
         <w:pStyle w:val="Ttulo2"/>
       </w:pPr>
-      <w:bookmarkStart w:id="14" w:name="_Toc477243229"/>
+      <w:bookmarkStart w:id="21" w:name="_Toc477243229"/>
+      <w:bookmarkStart w:id="22" w:name="_Toc477369938"/>
       <w:r>
         <w:lastRenderedPageBreak/>
         <w:t>LISTADO DE CONTENIDO</w:t>
       </w:r>
-      <w:bookmarkEnd w:id="14"/>
+      <w:bookmarkEnd w:id="21"/>
+      <w:bookmarkEnd w:id="22"/>
     </w:p>
     <w:p>
       <w:pPr>
@@ -6078,7 +6094,7 @@
         </w:rPr>
         <w:fldChar w:fldCharType="separate"/>
       </w:r>
-      <w:hyperlink w:anchor="_Toc477243230" w:history="1">
+      <w:hyperlink w:anchor="_Toc477369939" w:history="1">
         <w:r>
           <w:rPr>
             <w:rStyle w:val="Hipervnculo"/>
@@ -6105,7 +6121,7 @@
             <w:noProof/>
             <w:webHidden/>
           </w:rPr>
-          <w:instrText xml:space="preserve"> PAGEREF _Toc477243230 \h </w:instrText>
+          <w:instrText xml:space="preserve"> PAGEREF _Toc477369939 \h </w:instrText>
         </w:r>
         <w:r>
           <w:rPr>
@@ -6151,7 +6167,7 @@
           <w:lang w:val="es-CO" w:eastAsia="es-CO"/>
         </w:rPr>
       </w:pPr>
-      <w:hyperlink w:anchor="_Toc477243231" w:history="1">
+      <w:hyperlink w:anchor="_Toc477369940" w:history="1">
         <w:r>
           <w:rPr>
             <w:rStyle w:val="Hipervnculo"/>
@@ -6195,7 +6211,7 @@
             <w:noProof/>
             <w:webHidden/>
           </w:rPr>
-          <w:instrText xml:space="preserve"> PAGEREF _Toc477243231 \h </w:instrText>
+          <w:instrText xml:space="preserve"> PAGEREF _Toc477369940 \h </w:instrText>
         </w:r>
         <w:r>
           <w:rPr>
@@ -6241,7 +6257,7 @@
           <w:lang w:val="es-CO" w:eastAsia="es-CO"/>
         </w:rPr>
       </w:pPr>
-      <w:hyperlink w:anchor="_Toc477243232" w:history="1">
+      <w:hyperlink w:anchor="_Toc477369941" w:history="1">
         <w:r>
           <w:rPr>
             <w:rStyle w:val="Hipervnculo"/>
@@ -6285,7 +6301,7 @@
             <w:noProof/>
             <w:webHidden/>
           </w:rPr>
-          <w:instrText xml:space="preserve"> PAGEREF _Toc477243232 \h </w:instrText>
+          <w:instrText xml:space="preserve"> PAGEREF _Toc477369941 \h </w:instrText>
         </w:r>
         <w:r>
           <w:rPr>
@@ -6331,7 +6347,7 @@
           <w:lang w:val="es-CO" w:eastAsia="es-CO"/>
         </w:rPr>
       </w:pPr>
-      <w:hyperlink w:anchor="_Toc477243233" w:history="1">
+      <w:hyperlink w:anchor="_Toc477369942" w:history="1">
         <w:r>
           <w:rPr>
             <w:rStyle w:val="Hipervnculo"/>
@@ -6375,7 +6391,7 @@
             <w:noProof/>
             <w:webHidden/>
           </w:rPr>
-          <w:instrText xml:space="preserve"> PAGEREF _Toc477243233 \h </w:instrText>
+          <w:instrText xml:space="preserve"> PAGEREF _Toc477369942 \h </w:instrText>
         </w:r>
         <w:r>
           <w:rPr>
@@ -6420,7 +6436,7 @@
           <w:lang w:val="es-CO" w:eastAsia="es-CO"/>
         </w:rPr>
       </w:pPr>
-      <w:hyperlink w:anchor="_Toc477243234" w:history="1">
+      <w:hyperlink w:anchor="_Toc477369943" w:history="1">
         <w:r>
           <w:rPr>
             <w:rStyle w:val="Hipervnculo"/>
@@ -6447,7 +6463,7 @@
             <w:noProof/>
             <w:webHidden/>
           </w:rPr>
-          <w:instrText xml:space="preserve"> PAGEREF _Toc477243234 \h </w:instrText>
+          <w:instrText xml:space="preserve"> PAGEREF _Toc477369943 \h </w:instrText>
         </w:r>
         <w:r>
           <w:rPr>
@@ -6492,7 +6508,7 @@
           <w:lang w:val="es-CO" w:eastAsia="es-CO"/>
         </w:rPr>
       </w:pPr>
-      <w:hyperlink w:anchor="_Toc477243235" w:history="1">
+      <w:hyperlink w:anchor="_Toc477369944" w:history="1">
         <w:r>
           <w:rPr>
             <w:rStyle w:val="Hipervnculo"/>
@@ -6519,7 +6535,7 @@
             <w:noProof/>
             <w:webHidden/>
           </w:rPr>
-          <w:instrText xml:space="preserve"> PAGEREF _Toc477243235 \h </w:instrText>
+          <w:instrText xml:space="preserve"> PAGEREF _Toc477369944 \h </w:instrText>
         </w:r>
         <w:r>
           <w:rPr>
@@ -6564,7 +6580,7 @@
           <w:lang w:val="es-CO" w:eastAsia="es-CO"/>
         </w:rPr>
       </w:pPr>
-      <w:hyperlink w:anchor="_Toc477243236" w:history="1">
+      <w:hyperlink w:anchor="_Toc477369945" w:history="1">
         <w:r>
           <w:rPr>
             <w:rStyle w:val="Hipervnculo"/>
@@ -6591,7 +6607,7 @@
             <w:noProof/>
             <w:webHidden/>
           </w:rPr>
-          <w:instrText xml:space="preserve"> PAGEREF _Toc477243236 \h </w:instrText>
+          <w:instrText xml:space="preserve"> PAGEREF _Toc477369945 \h </w:instrText>
         </w:r>
         <w:r>
           <w:rPr>
@@ -6611,7 +6627,7 @@
             <w:noProof/>
             <w:webHidden/>
           </w:rPr>
-          <w:t>9</w:t>
+          <w:t>11</w:t>
         </w:r>
         <w:r>
           <w:rPr>
@@ -6648,7 +6664,7 @@
       <w:pPr>
         <w:pStyle w:val="Ttulo1"/>
       </w:pPr>
-      <w:bookmarkStart w:id="15" w:name="_Toc477243230"/>
+      <w:bookmarkStart w:id="23" w:name="_Toc477369939"/>
       <w:r>
         <w:lastRenderedPageBreak/>
         <w:t xml:space="preserve">DEFINICIONES DE </w:t>
@@ -6656,7 +6672,7 @@
       <w:r>
         <w:t>ARQUITECTURA</w:t>
       </w:r>
-      <w:bookmarkEnd w:id="15"/>
+      <w:bookmarkEnd w:id="23"/>
     </w:p>
     <w:p>
       <w:pPr>
@@ -6680,14 +6696,14 @@
           <w:szCs w:val="24"/>
         </w:rPr>
       </w:pPr>
-      <w:bookmarkStart w:id="16" w:name="_Toc477243231"/>
+      <w:bookmarkStart w:id="24" w:name="_Toc477369940"/>
       <w:r>
         <w:rPr>
           <w:rStyle w:val="Ttulo2Car"/>
         </w:rPr>
         <w:t>Estilo Arquitectónico</w:t>
       </w:r>
-      <w:bookmarkEnd w:id="16"/>
+      <w:bookmarkEnd w:id="24"/>
       <w:r>
         <w:rPr>
           <w:sz w:val="24"/>
@@ -6858,14 +6874,14 @@
           <w:szCs w:val="24"/>
         </w:rPr>
       </w:pPr>
-      <w:bookmarkStart w:id="17" w:name="_Toc477243232"/>
+      <w:bookmarkStart w:id="25" w:name="_Toc477369941"/>
       <w:r>
         <w:rPr>
           <w:rStyle w:val="Ttulo2Car"/>
         </w:rPr>
         <w:t>Patrones de diseño</w:t>
       </w:r>
-      <w:bookmarkEnd w:id="17"/>
+      <w:bookmarkEnd w:id="25"/>
       <w:r>
         <w:rPr>
           <w:sz w:val="24"/>
@@ -6916,14 +6932,14 @@
           <w:szCs w:val="24"/>
         </w:rPr>
       </w:pPr>
-      <w:bookmarkStart w:id="18" w:name="_Toc477243233"/>
+      <w:bookmarkStart w:id="26" w:name="_Toc477369942"/>
       <w:r>
         <w:rPr>
           <w:rStyle w:val="Ttulo2Car"/>
         </w:rPr>
         <w:t>Rationale</w:t>
       </w:r>
-      <w:bookmarkEnd w:id="18"/>
+      <w:bookmarkEnd w:id="26"/>
       <w:r>
         <w:rPr>
           <w:sz w:val="24"/>
@@ -8130,11 +8146,11 @@
       <w:pPr>
         <w:pStyle w:val="Ttulo1"/>
       </w:pPr>
-      <w:bookmarkStart w:id="19" w:name="_Toc477243234"/>
+      <w:bookmarkStart w:id="27" w:name="_Toc477369943"/>
       <w:r>
         <w:t>DISEÑO DE ALTO NIVEL</w:t>
       </w:r>
-      <w:bookmarkEnd w:id="19"/>
+      <w:bookmarkEnd w:id="27"/>
     </w:p>
     <w:p>
       <w:pPr>
@@ -8624,8 +8640,6 @@
         </w:rPr>
         <w:t>, el servidor web y la base de datos estarán en el mismo servidor, para efectos de la prueba y hacerlo simple, no se pretende ilustrar que esta sea una buena práctica o no.</w:t>
       </w:r>
-      <w:bookmarkStart w:id="20" w:name="_GoBack"/>
-      <w:bookmarkEnd w:id="20"/>
     </w:p>
     <w:p>
       <w:pPr>
@@ -8646,12 +8660,12 @@
       <w:pPr>
         <w:pStyle w:val="Ttulo1"/>
       </w:pPr>
-      <w:bookmarkStart w:id="21" w:name="_Toc477243235"/>
+      <w:bookmarkStart w:id="28" w:name="_Toc477369944"/>
       <w:r>
         <w:lastRenderedPageBreak/>
         <w:t>DISEÑOS DETALLADOS</w:t>
       </w:r>
-      <w:bookmarkEnd w:id="21"/>
+      <w:bookmarkEnd w:id="28"/>
     </w:p>
     <w:p>
       <w:pPr>
@@ -8677,8 +8691,189 @@
           <w:sz w:val="26"/>
           <w:szCs w:val="26"/>
         </w:rPr>
-        <w:t>Aún no disponible</w:t>
+        <w:t>MVC</w:t>
       </w:r>
+    </w:p>
+    <w:p>
+      <w:pPr>
+        <w:pStyle w:val="Sinespaciado"/>
+        <w:ind w:left="720"/>
+        <w:rPr>
+          <w:sz w:val="26"/>
+          <w:szCs w:val="26"/>
+        </w:rPr>
+      </w:pPr>
+    </w:p>
+    <w:p>
+      <w:pPr>
+        <w:pStyle w:val="Sinespaciado"/>
+        <w:ind w:left="720"/>
+        <w:rPr>
+          <w:sz w:val="26"/>
+          <w:szCs w:val="26"/>
+        </w:rPr>
+      </w:pPr>
+      <w:r>
+        <w:rPr>
+          <w:noProof/>
+          <w:lang w:val="es-CO" w:eastAsia="es-CO"/>
+        </w:rPr>
+        <w:drawing>
+          <wp:inline distT="0" distB="0" distL="0" distR="0" wp14:anchorId="484917E8" wp14:editId="1FC2EB55">
+            <wp:extent cx="6097270" cy="2205990"/>
+            <wp:effectExtent l="0" t="0" r="0" b="3810"/>
+            <wp:docPr id="12" name="Imagen 12"/>
+            <wp:cNvGraphicFramePr>
+              <a:graphicFrameLocks xmlns:a="http://schemas.openxmlformats.org/drawingml/2006/main" noChangeAspect="1"/>
+            </wp:cNvGraphicFramePr>
+            <a:graphic xmlns:a="http://schemas.openxmlformats.org/drawingml/2006/main">
+              <a:graphicData uri="http://schemas.openxmlformats.org/drawingml/2006/picture">
+                <pic:pic xmlns:pic="http://schemas.openxmlformats.org/drawingml/2006/picture">
+                  <pic:nvPicPr>
+                    <pic:cNvPr id="1" name=""/>
+                    <pic:cNvPicPr/>
+                  </pic:nvPicPr>
+                  <pic:blipFill>
+                    <a:blip r:embed="rId11"/>
+                    <a:stretch>
+                      <a:fillRect/>
+                    </a:stretch>
+                  </pic:blipFill>
+                  <pic:spPr>
+                    <a:xfrm>
+                      <a:off x="0" y="0"/>
+                      <a:ext cx="6097270" cy="2205990"/>
+                    </a:xfrm>
+                    <a:prstGeom prst="rect">
+                      <a:avLst/>
+                    </a:prstGeom>
+                  </pic:spPr>
+                </pic:pic>
+              </a:graphicData>
+            </a:graphic>
+          </wp:inline>
+        </w:drawing>
+      </w:r>
+    </w:p>
+    <w:p>
+      <w:pPr>
+        <w:pStyle w:val="Sinespaciado"/>
+        <w:ind w:left="720"/>
+        <w:rPr>
+          <w:sz w:val="26"/>
+          <w:szCs w:val="26"/>
+        </w:rPr>
+      </w:pPr>
+    </w:p>
+    <w:p>
+      <w:pPr>
+        <w:pStyle w:val="Sinespaciado"/>
+        <w:ind w:left="720"/>
+        <w:rPr>
+          <w:sz w:val="26"/>
+          <w:szCs w:val="26"/>
+        </w:rPr>
+      </w:pPr>
+      <w:proofErr w:type="spellStart"/>
+      <w:r>
+        <w:rPr>
+          <w:sz w:val="26"/>
+          <w:szCs w:val="26"/>
+        </w:rPr>
+        <w:t>Geometry</w:t>
+      </w:r>
+      <w:proofErr w:type="spellEnd"/>
+    </w:p>
+    <w:p>
+      <w:pPr>
+        <w:pStyle w:val="Sinespaciado"/>
+        <w:ind w:left="720"/>
+        <w:rPr>
+          <w:sz w:val="26"/>
+          <w:szCs w:val="26"/>
+        </w:rPr>
+      </w:pPr>
+    </w:p>
+    <w:p>
+      <w:pPr>
+        <w:pStyle w:val="Sinespaciado"/>
+        <w:ind w:left="720"/>
+        <w:rPr>
+          <w:sz w:val="26"/>
+          <w:szCs w:val="26"/>
+        </w:rPr>
+      </w:pPr>
+    </w:p>
+    <w:p>
+      <w:pPr>
+        <w:pStyle w:val="Sinespaciado"/>
+        <w:ind w:left="720"/>
+        <w:rPr>
+          <w:sz w:val="26"/>
+          <w:szCs w:val="26"/>
+        </w:rPr>
+      </w:pPr>
+      <w:r>
+        <w:rPr>
+          <w:noProof/>
+          <w:lang w:val="es-CO" w:eastAsia="es-CO"/>
+        </w:rPr>
+        <w:drawing>
+          <wp:inline distT="0" distB="0" distL="0" distR="0" wp14:anchorId="14367317" wp14:editId="4F0D2AF3">
+            <wp:extent cx="6010275" cy="2590800"/>
+            <wp:effectExtent l="0" t="0" r="9525" b="0"/>
+            <wp:docPr id="13" name="Imagen 13"/>
+            <wp:cNvGraphicFramePr>
+              <a:graphicFrameLocks xmlns:a="http://schemas.openxmlformats.org/drawingml/2006/main" noChangeAspect="1"/>
+            </wp:cNvGraphicFramePr>
+            <a:graphic xmlns:a="http://schemas.openxmlformats.org/drawingml/2006/main">
+              <a:graphicData uri="http://schemas.openxmlformats.org/drawingml/2006/picture">
+                <pic:pic xmlns:pic="http://schemas.openxmlformats.org/drawingml/2006/picture">
+                  <pic:nvPicPr>
+                    <pic:cNvPr id="1" name=""/>
+                    <pic:cNvPicPr/>
+                  </pic:nvPicPr>
+                  <pic:blipFill>
+                    <a:blip r:embed="rId12"/>
+                    <a:stretch>
+                      <a:fillRect/>
+                    </a:stretch>
+                  </pic:blipFill>
+                  <pic:spPr>
+                    <a:xfrm>
+                      <a:off x="0" y="0"/>
+                      <a:ext cx="6010275" cy="2590800"/>
+                    </a:xfrm>
+                    <a:prstGeom prst="rect">
+                      <a:avLst/>
+                    </a:prstGeom>
+                  </pic:spPr>
+                </pic:pic>
+              </a:graphicData>
+            </a:graphic>
+          </wp:inline>
+        </w:drawing>
+      </w:r>
+    </w:p>
+    <w:p>
+      <w:pPr>
+        <w:pStyle w:val="Sinespaciado"/>
+        <w:ind w:left="720"/>
+        <w:rPr>
+          <w:sz w:val="26"/>
+          <w:szCs w:val="26"/>
+        </w:rPr>
+      </w:pPr>
+    </w:p>
+    <w:p>
+      <w:pPr>
+        <w:pStyle w:val="Sinespaciado"/>
+        <w:ind w:left="720"/>
+        <w:rPr>
+          <w:sz w:val="26"/>
+          <w:szCs w:val="26"/>
+        </w:rPr>
+      </w:pPr>
     </w:p>
     <w:p>
       <w:pPr>
@@ -8697,14 +8892,181 @@
     </w:p>
     <w:p>
       <w:pPr>
+        <w:pStyle w:val="Sinespaciado"/>
+        <w:ind w:left="720"/>
+        <w:rPr>
+          <w:sz w:val="26"/>
+          <w:szCs w:val="26"/>
+        </w:rPr>
+      </w:pPr>
+      <w:proofErr w:type="spellStart"/>
+      <w:r>
+        <w:rPr>
+          <w:sz w:val="26"/>
+          <w:szCs w:val="26"/>
+        </w:rPr>
+        <w:lastRenderedPageBreak/>
+        <w:t>Persistence</w:t>
+      </w:r>
+      <w:proofErr w:type="spellEnd"/>
+    </w:p>
+    <w:p>
+      <w:pPr>
+        <w:pStyle w:val="Sinespaciado"/>
+        <w:ind w:left="720"/>
+        <w:rPr>
+          <w:sz w:val="26"/>
+          <w:szCs w:val="26"/>
+        </w:rPr>
+      </w:pPr>
+    </w:p>
+    <w:p>
+      <w:pPr>
+        <w:rPr>
+          <w:sz w:val="26"/>
+          <w:szCs w:val="26"/>
+        </w:rPr>
+      </w:pPr>
+      <w:r>
+        <w:rPr>
+          <w:noProof/>
+          <w:lang w:val="es-CO" w:eastAsia="es-CO"/>
+        </w:rPr>
+        <w:drawing>
+          <wp:inline distT="0" distB="0" distL="0" distR="0" wp14:anchorId="5369F009" wp14:editId="0CC50A52">
+            <wp:extent cx="6097270" cy="3825875"/>
+            <wp:effectExtent l="0" t="0" r="0" b="3175"/>
+            <wp:docPr id="14" name="Imagen 14"/>
+            <wp:cNvGraphicFramePr>
+              <a:graphicFrameLocks xmlns:a="http://schemas.openxmlformats.org/drawingml/2006/main" noChangeAspect="1"/>
+            </wp:cNvGraphicFramePr>
+            <a:graphic xmlns:a="http://schemas.openxmlformats.org/drawingml/2006/main">
+              <a:graphicData uri="http://schemas.openxmlformats.org/drawingml/2006/picture">
+                <pic:pic xmlns:pic="http://schemas.openxmlformats.org/drawingml/2006/picture">
+                  <pic:nvPicPr>
+                    <pic:cNvPr id="1" name=""/>
+                    <pic:cNvPicPr/>
+                  </pic:nvPicPr>
+                  <pic:blipFill>
+                    <a:blip r:embed="rId13"/>
+                    <a:stretch>
+                      <a:fillRect/>
+                    </a:stretch>
+                  </pic:blipFill>
+                  <pic:spPr>
+                    <a:xfrm>
+                      <a:off x="0" y="0"/>
+                      <a:ext cx="6097270" cy="3825875"/>
+                    </a:xfrm>
+                    <a:prstGeom prst="rect">
+                      <a:avLst/>
+                    </a:prstGeom>
+                  </pic:spPr>
+                </pic:pic>
+              </a:graphicData>
+            </a:graphic>
+          </wp:inline>
+        </w:drawing>
+      </w:r>
+    </w:p>
+    <w:p>
+      <w:pPr>
+        <w:rPr>
+          <w:sz w:val="26"/>
+          <w:szCs w:val="26"/>
+        </w:rPr>
+      </w:pPr>
+      <w:r>
+        <w:rPr>
+          <w:sz w:val="26"/>
+          <w:szCs w:val="26"/>
+        </w:rPr>
+        <w:t>Distribución de Proyectos en Visual Studio</w:t>
+      </w:r>
+    </w:p>
+    <w:p>
+      <w:pPr>
+        <w:rPr>
+          <w:sz w:val="26"/>
+          <w:szCs w:val="26"/>
+        </w:rPr>
+      </w:pPr>
+    </w:p>
+    <w:p>
+      <w:pPr>
+        <w:jc w:val="center"/>
+        <w:rPr>
+          <w:sz w:val="26"/>
+          <w:szCs w:val="26"/>
+        </w:rPr>
+      </w:pPr>
+      <w:r>
+        <w:rPr>
+          <w:noProof/>
+          <w:lang w:val="es-CO" w:eastAsia="es-CO"/>
+        </w:rPr>
+        <w:lastRenderedPageBreak/>
+        <w:drawing>
+          <wp:inline distT="0" distB="0" distL="0" distR="0" wp14:anchorId="51600680" wp14:editId="1A7A9B05">
+            <wp:extent cx="3305175" cy="4838700"/>
+            <wp:effectExtent l="0" t="0" r="9525" b="0"/>
+            <wp:docPr id="15" name="Imagen 15"/>
+            <wp:cNvGraphicFramePr>
+              <a:graphicFrameLocks xmlns:a="http://schemas.openxmlformats.org/drawingml/2006/main" noChangeAspect="1"/>
+            </wp:cNvGraphicFramePr>
+            <a:graphic xmlns:a="http://schemas.openxmlformats.org/drawingml/2006/main">
+              <a:graphicData uri="http://schemas.openxmlformats.org/drawingml/2006/picture">
+                <pic:pic xmlns:pic="http://schemas.openxmlformats.org/drawingml/2006/picture">
+                  <pic:nvPicPr>
+                    <pic:cNvPr id="1" name=""/>
+                    <pic:cNvPicPr/>
+                  </pic:nvPicPr>
+                  <pic:blipFill>
+                    <a:blip r:embed="rId14"/>
+                    <a:stretch>
+                      <a:fillRect/>
+                    </a:stretch>
+                  </pic:blipFill>
+                  <pic:spPr>
+                    <a:xfrm>
+                      <a:off x="0" y="0"/>
+                      <a:ext cx="3305175" cy="4838700"/>
+                    </a:xfrm>
+                    <a:prstGeom prst="rect">
+                      <a:avLst/>
+                    </a:prstGeom>
+                  </pic:spPr>
+                </pic:pic>
+              </a:graphicData>
+            </a:graphic>
+          </wp:inline>
+        </w:drawing>
+      </w:r>
+      <w:r>
+        <w:rPr>
+          <w:sz w:val="26"/>
+          <w:szCs w:val="26"/>
+        </w:rPr>
+        <w:br w:type="page"/>
+      </w:r>
+    </w:p>
+    <w:p>
+      <w:pPr>
+        <w:rPr>
+          <w:sz w:val="26"/>
+          <w:szCs w:val="26"/>
+        </w:rPr>
+      </w:pPr>
+    </w:p>
+    <w:p>
+      <w:pPr>
         <w:pStyle w:val="Ttulo1"/>
       </w:pPr>
-      <w:bookmarkStart w:id="22" w:name="_Toc477243236"/>
+      <w:bookmarkStart w:id="29" w:name="_Toc477369945"/>
       <w:r>
-        <w:lastRenderedPageBreak/>
         <w:t>OTROS</w:t>
       </w:r>
-      <w:bookmarkEnd w:id="22"/>
+      <w:bookmarkEnd w:id="29"/>
     </w:p>
     <w:p>
       <w:pPr>
@@ -8766,6 +9128,8 @@
         </w:rPr>
         <w:t xml:space="preserve"> fuentes y documentación del proyecto.</w:t>
       </w:r>
+      <w:bookmarkStart w:id="30" w:name="_GoBack"/>
+      <w:bookmarkEnd w:id="30"/>
     </w:p>
     <w:p>
       <w:pPr>
@@ -8779,12 +9143,79 @@
           <w:szCs w:val="26"/>
         </w:rPr>
       </w:pPr>
+      <w:r>
+        <w:rPr>
+          <w:sz w:val="26"/>
+          <w:szCs w:val="26"/>
+        </w:rPr>
+        <w:t>Interfaz: Esta es la interfaz gráfica usada</w:t>
+      </w:r>
+    </w:p>
+    <w:p>
+      <w:pPr>
+        <w:pStyle w:val="Sinespaciado"/>
+        <w:rPr>
+          <w:sz w:val="26"/>
+          <w:szCs w:val="26"/>
+        </w:rPr>
+      </w:pPr>
+    </w:p>
+    <w:p>
+      <w:pPr>
+        <w:pStyle w:val="Sinespaciado"/>
+        <w:ind w:left="1080"/>
+        <w:rPr>
+          <w:sz w:val="26"/>
+          <w:szCs w:val="26"/>
+        </w:rPr>
+      </w:pPr>
+      <w:r>
+        <w:rPr>
+          <w:noProof/>
+          <w:lang w:val="es-CO" w:eastAsia="es-CO"/>
+        </w:rPr>
+        <w:drawing>
+          <wp:inline distT="0" distB="0" distL="0" distR="0" wp14:anchorId="1963EF6F" wp14:editId="1A640860">
+            <wp:extent cx="6097270" cy="4593590"/>
+            <wp:effectExtent l="0" t="0" r="0" b="0"/>
+            <wp:docPr id="60" name="Imagen 60"/>
+            <wp:cNvGraphicFramePr>
+              <a:graphicFrameLocks xmlns:a="http://schemas.openxmlformats.org/drawingml/2006/main" noChangeAspect="1"/>
+            </wp:cNvGraphicFramePr>
+            <a:graphic xmlns:a="http://schemas.openxmlformats.org/drawingml/2006/main">
+              <a:graphicData uri="http://schemas.openxmlformats.org/drawingml/2006/picture">
+                <pic:pic xmlns:pic="http://schemas.openxmlformats.org/drawingml/2006/picture">
+                  <pic:nvPicPr>
+                    <pic:cNvPr id="1" name=""/>
+                    <pic:cNvPicPr/>
+                  </pic:nvPicPr>
+                  <pic:blipFill>
+                    <a:blip r:embed="rId15"/>
+                    <a:stretch>
+                      <a:fillRect/>
+                    </a:stretch>
+                  </pic:blipFill>
+                  <pic:spPr>
+                    <a:xfrm>
+                      <a:off x="0" y="0"/>
+                      <a:ext cx="6097270" cy="4593590"/>
+                    </a:xfrm>
+                    <a:prstGeom prst="rect">
+                      <a:avLst/>
+                    </a:prstGeom>
+                  </pic:spPr>
+                </pic:pic>
+              </a:graphicData>
+            </a:graphic>
+          </wp:inline>
+        </w:drawing>
+      </w:r>
     </w:p>
     <w:sectPr>
-      <w:headerReference w:type="default" r:id="rId11"/>
-      <w:footerReference w:type="default" r:id="rId12"/>
-      <w:headerReference w:type="first" r:id="rId13"/>
-      <w:footerReference w:type="first" r:id="rId14"/>
+      <w:headerReference w:type="default" r:id="rId16"/>
+      <w:footerReference w:type="default" r:id="rId17"/>
+      <w:headerReference w:type="first" r:id="rId18"/>
+      <w:footerReference w:type="first" r:id="rId19"/>
       <w:pgSz w:w="11906" w:h="16838" w:code="9"/>
       <w:pgMar w:top="2074" w:right="1152" w:bottom="2304" w:left="1152" w:header="1397" w:footer="576" w:gutter="0"/>
       <w:cols w:space="720"/>
@@ -8863,7 +9294,7 @@
             <w:noProof/>
             <w:lang w:bidi="es-ES"/>
           </w:rPr>
-          <w:t>8</w:t>
+          <w:t>11</w:t>
         </w:r>
         <w:r>
           <w:rPr>
@@ -19515,6 +19946,7 @@
     <w:rsid w:val="001632CF"/>
     <w:rsid w:val="00436CE1"/>
     <w:rsid w:val="00582366"/>
+    <w:rsid w:val="007A5C78"/>
     <w:rsid w:val="0084301B"/>
   </w:rsids>
   <m:mathPr>
@@ -20288,7 +20720,7 @@
 </file>
 
 <file path=customXml/itemProps1.xml><?xml version="1.0" encoding="utf-8"?>
-<ds:datastoreItem xmlns:ds="http://schemas.openxmlformats.org/officeDocument/2006/customXml" ds:itemID="{9ED0998B-0C44-46B5-8387-39BD6A613684}">
+<ds:datastoreItem xmlns:ds="http://schemas.openxmlformats.org/officeDocument/2006/customXml" ds:itemID="{42CF55E5-0105-4536-B0EA-66942BA230D8}">
   <ds:schemaRefs>
     <ds:schemaRef ds:uri="http://schemas.openxmlformats.org/officeDocument/2006/bibliography"/>
   </ds:schemaRefs>

</xml_diff>

<commit_message>
Design Updates, Test Cases
</commit_message>
<xml_diff>
--- a/Design/Prueba Backend - Diseño - MB.docx
+++ b/Design/Prueba Backend - Diseño - MB.docx
@@ -8755,6 +8755,120 @@
         </w:drawing>
       </w:r>
     </w:p>
+    <w:tbl>
+      <w:tblPr>
+        <w:tblStyle w:val="Tablaconcuadrcula"/>
+        <w:tblW w:w="0" w:type="auto"/>
+        <w:tblInd w:w="720" w:type="dxa"/>
+        <w:tblLook w:val="04A0" w:firstRow="1" w:lastRow="0" w:firstColumn="1" w:lastColumn="0" w:noHBand="0" w:noVBand="1"/>
+      </w:tblPr>
+      <w:tblGrid>
+        <w:gridCol w:w="2110"/>
+        <w:gridCol w:w="6762"/>
+      </w:tblGrid>
+      <w:tr>
+        <w:tc>
+          <w:tcPr>
+            <w:tcW w:w="2110" w:type="dxa"/>
+            <w:shd w:val="clear" w:color="auto" w:fill="F2F2F2" w:themeFill="background1" w:themeFillShade="F2"/>
+          </w:tcPr>
+          <w:p>
+            <w:pPr>
+              <w:pStyle w:val="Sinespaciado"/>
+              <w:rPr>
+                <w:sz w:val="24"/>
+                <w:szCs w:val="24"/>
+              </w:rPr>
+            </w:pPr>
+            <w:r>
+              <w:rPr>
+                <w:sz w:val="24"/>
+                <w:szCs w:val="24"/>
+              </w:rPr>
+              <w:t>Clase</w:t>
+            </w:r>
+          </w:p>
+        </w:tc>
+        <w:tc>
+          <w:tcPr>
+            <w:tcW w:w="6762" w:type="dxa"/>
+            <w:shd w:val="clear" w:color="auto" w:fill="F2F2F2" w:themeFill="background1" w:themeFillShade="F2"/>
+          </w:tcPr>
+          <w:p>
+            <w:pPr>
+              <w:pStyle w:val="Sinespaciado"/>
+              <w:rPr>
+                <w:sz w:val="24"/>
+                <w:szCs w:val="24"/>
+              </w:rPr>
+            </w:pPr>
+            <w:r>
+              <w:rPr>
+                <w:sz w:val="24"/>
+                <w:szCs w:val="24"/>
+              </w:rPr>
+              <w:t>Descripción</w:t>
+            </w:r>
+          </w:p>
+        </w:tc>
+      </w:tr>
+      <w:tr>
+        <w:tc>
+          <w:tcPr>
+            <w:tcW w:w="2110" w:type="dxa"/>
+          </w:tcPr>
+          <w:p>
+            <w:pPr>
+              <w:pStyle w:val="Sinespaciado"/>
+              <w:rPr>
+                <w:sz w:val="24"/>
+                <w:szCs w:val="24"/>
+              </w:rPr>
+            </w:pPr>
+            <w:proofErr w:type="spellStart"/>
+            <w:r>
+              <w:rPr>
+                <w:sz w:val="24"/>
+                <w:szCs w:val="24"/>
+              </w:rPr>
+              <w:t>CubeControlller</w:t>
+            </w:r>
+            <w:proofErr w:type="spellEnd"/>
+          </w:p>
+        </w:tc>
+        <w:tc>
+          <w:tcPr>
+            <w:tcW w:w="6762" w:type="dxa"/>
+          </w:tcPr>
+          <w:p>
+            <w:pPr>
+              <w:pStyle w:val="Sinespaciado"/>
+              <w:rPr>
+                <w:sz w:val="24"/>
+                <w:szCs w:val="24"/>
+              </w:rPr>
+            </w:pPr>
+            <w:r>
+              <w:rPr>
+                <w:sz w:val="24"/>
+                <w:szCs w:val="24"/>
+              </w:rPr>
+              <w:t>Esta clase es el Controlador en MVC, es la encargada de recibir las peticiones de la Vista y retornar los datos a las mismas.</w:t>
+            </w:r>
+          </w:p>
+        </w:tc>
+      </w:tr>
+    </w:tbl>
+    <w:p>
+      <w:pPr>
+        <w:pStyle w:val="Sinespaciado"/>
+        <w:ind w:left="720"/>
+        <w:rPr>
+          <w:sz w:val="26"/>
+          <w:szCs w:val="26"/>
+        </w:rPr>
+      </w:pPr>
+    </w:p>
     <w:p>
       <w:pPr>
         <w:pStyle w:val="Sinespaciado"/>
@@ -8875,6 +8989,211 @@
         </w:rPr>
       </w:pPr>
     </w:p>
+    <w:tbl>
+      <w:tblPr>
+        <w:tblStyle w:val="Tablaconcuadrcula"/>
+        <w:tblW w:w="0" w:type="auto"/>
+        <w:tblInd w:w="720" w:type="dxa"/>
+        <w:tblLook w:val="04A0" w:firstRow="1" w:lastRow="0" w:firstColumn="1" w:lastColumn="0" w:noHBand="0" w:noVBand="1"/>
+      </w:tblPr>
+      <w:tblGrid>
+        <w:gridCol w:w="2110"/>
+        <w:gridCol w:w="6762"/>
+      </w:tblGrid>
+      <w:tr>
+        <w:tc>
+          <w:tcPr>
+            <w:tcW w:w="2110" w:type="dxa"/>
+            <w:shd w:val="clear" w:color="auto" w:fill="F2F2F2" w:themeFill="background1" w:themeFillShade="F2"/>
+          </w:tcPr>
+          <w:p>
+            <w:pPr>
+              <w:pStyle w:val="Sinespaciado"/>
+              <w:rPr>
+                <w:sz w:val="24"/>
+                <w:szCs w:val="24"/>
+              </w:rPr>
+            </w:pPr>
+            <w:r>
+              <w:rPr>
+                <w:sz w:val="24"/>
+                <w:szCs w:val="24"/>
+              </w:rPr>
+              <w:t>Clase</w:t>
+            </w:r>
+          </w:p>
+        </w:tc>
+        <w:tc>
+          <w:tcPr>
+            <w:tcW w:w="6762" w:type="dxa"/>
+            <w:shd w:val="clear" w:color="auto" w:fill="F2F2F2" w:themeFill="background1" w:themeFillShade="F2"/>
+          </w:tcPr>
+          <w:p>
+            <w:pPr>
+              <w:pStyle w:val="Sinespaciado"/>
+              <w:rPr>
+                <w:sz w:val="24"/>
+                <w:szCs w:val="24"/>
+              </w:rPr>
+            </w:pPr>
+            <w:r>
+              <w:rPr>
+                <w:sz w:val="24"/>
+                <w:szCs w:val="24"/>
+              </w:rPr>
+              <w:t>Descripción</w:t>
+            </w:r>
+          </w:p>
+        </w:tc>
+      </w:tr>
+      <w:tr>
+        <w:tc>
+          <w:tcPr>
+            <w:tcW w:w="2110" w:type="dxa"/>
+          </w:tcPr>
+          <w:p>
+            <w:pPr>
+              <w:pStyle w:val="Sinespaciado"/>
+              <w:rPr>
+                <w:sz w:val="24"/>
+                <w:szCs w:val="24"/>
+              </w:rPr>
+            </w:pPr>
+            <w:proofErr w:type="spellStart"/>
+            <w:r>
+              <w:rPr>
+                <w:sz w:val="24"/>
+                <w:szCs w:val="24"/>
+              </w:rPr>
+              <w:t>GeometryFactory</w:t>
+            </w:r>
+            <w:proofErr w:type="spellEnd"/>
+          </w:p>
+        </w:tc>
+        <w:tc>
+          <w:tcPr>
+            <w:tcW w:w="6762" w:type="dxa"/>
+          </w:tcPr>
+          <w:p>
+            <w:pPr>
+              <w:pStyle w:val="Sinespaciado"/>
+              <w:rPr>
+                <w:sz w:val="24"/>
+                <w:szCs w:val="24"/>
+              </w:rPr>
+            </w:pPr>
+            <w:r>
+              <w:rPr>
+                <w:sz w:val="24"/>
+                <w:szCs w:val="24"/>
+              </w:rPr>
+              <w:t xml:space="preserve">Esta clase es </w:t>
+            </w:r>
+            <w:r>
+              <w:rPr>
+                <w:sz w:val="24"/>
+                <w:szCs w:val="24"/>
+              </w:rPr>
+              <w:t xml:space="preserve">la encargada de crear y los objetos concretos de </w:t>
+            </w:r>
+            <w:proofErr w:type="spellStart"/>
+            <w:r>
+              <w:rPr>
+                <w:sz w:val="24"/>
+                <w:szCs w:val="24"/>
+              </w:rPr>
+              <w:t>Geometry</w:t>
+            </w:r>
+            <w:proofErr w:type="spellEnd"/>
+            <w:r>
+              <w:rPr>
+                <w:sz w:val="24"/>
+                <w:szCs w:val="24"/>
+              </w:rPr>
+              <w:t xml:space="preserve">, de esta manera quien los usa </w:t>
+            </w:r>
+            <w:proofErr w:type="gramStart"/>
+            <w:r>
+              <w:rPr>
+                <w:sz w:val="24"/>
+                <w:szCs w:val="24"/>
+              </w:rPr>
+              <w:t>estará</w:t>
+            </w:r>
+            <w:proofErr w:type="gramEnd"/>
+            <w:r>
+              <w:rPr>
+                <w:sz w:val="24"/>
+                <w:szCs w:val="24"/>
+              </w:rPr>
+              <w:t xml:space="preserve"> desacoplado y no dependerá de las implementaciones específicas</w:t>
+            </w:r>
+            <w:r>
+              <w:rPr>
+                <w:sz w:val="24"/>
+                <w:szCs w:val="24"/>
+              </w:rPr>
+              <w:t>.</w:t>
+            </w:r>
+          </w:p>
+        </w:tc>
+      </w:tr>
+      <w:tr>
+        <w:tc>
+          <w:tcPr>
+            <w:tcW w:w="2110" w:type="dxa"/>
+          </w:tcPr>
+          <w:p>
+            <w:pPr>
+              <w:pStyle w:val="Sinespaciado"/>
+              <w:rPr>
+                <w:sz w:val="24"/>
+                <w:szCs w:val="24"/>
+              </w:rPr>
+            </w:pPr>
+            <w:proofErr w:type="spellStart"/>
+            <w:r>
+              <w:rPr>
+                <w:sz w:val="24"/>
+                <w:szCs w:val="24"/>
+              </w:rPr>
+              <w:t>RappiCube</w:t>
+            </w:r>
+            <w:proofErr w:type="spellEnd"/>
+          </w:p>
+        </w:tc>
+        <w:tc>
+          <w:tcPr>
+            <w:tcW w:w="6762" w:type="dxa"/>
+          </w:tcPr>
+          <w:p>
+            <w:pPr>
+              <w:pStyle w:val="Sinespaciado"/>
+              <w:rPr>
+                <w:sz w:val="24"/>
+                <w:szCs w:val="24"/>
+              </w:rPr>
+            </w:pPr>
+            <w:r>
+              <w:rPr>
+                <w:sz w:val="24"/>
+                <w:szCs w:val="24"/>
+              </w:rPr>
+              <w:t xml:space="preserve">Implementación específica del Cubo para la solución al problema de </w:t>
+            </w:r>
+            <w:proofErr w:type="spellStart"/>
+            <w:r>
+              <w:rPr>
+                <w:sz w:val="24"/>
+                <w:szCs w:val="24"/>
+              </w:rPr>
+              <w:t>Hacerrank</w:t>
+            </w:r>
+            <w:proofErr w:type="spellEnd"/>
+          </w:p>
+        </w:tc>
+      </w:tr>
+    </w:tbl>
     <w:p>
       <w:pPr>
         <w:rPr>
@@ -8882,13 +9201,6 @@
           <w:szCs w:val="26"/>
         </w:rPr>
       </w:pPr>
-      <w:r>
-        <w:rPr>
-          <w:sz w:val="26"/>
-          <w:szCs w:val="26"/>
-        </w:rPr>
-        <w:br w:type="page"/>
-      </w:r>
     </w:p>
     <w:p>
       <w:pPr>
@@ -8905,7 +9217,6 @@
           <w:sz w:val="26"/>
           <w:szCs w:val="26"/>
         </w:rPr>
-        <w:lastRenderedPageBreak/>
         <w:t>Persistence</w:t>
       </w:r>
       <w:proofErr w:type="spellEnd"/>
@@ -8969,6 +9280,257 @@
         </w:drawing>
       </w:r>
     </w:p>
+    <w:tbl>
+      <w:tblPr>
+        <w:tblStyle w:val="Tablaconcuadrcula"/>
+        <w:tblW w:w="0" w:type="auto"/>
+        <w:tblInd w:w="720" w:type="dxa"/>
+        <w:tblLook w:val="04A0" w:firstRow="1" w:lastRow="0" w:firstColumn="1" w:lastColumn="0" w:noHBand="0" w:noVBand="1"/>
+      </w:tblPr>
+      <w:tblGrid>
+        <w:gridCol w:w="2110"/>
+        <w:gridCol w:w="6762"/>
+      </w:tblGrid>
+      <w:tr>
+        <w:tc>
+          <w:tcPr>
+            <w:tcW w:w="2110" w:type="dxa"/>
+            <w:shd w:val="clear" w:color="auto" w:fill="F2F2F2" w:themeFill="background1" w:themeFillShade="F2"/>
+          </w:tcPr>
+          <w:p>
+            <w:pPr>
+              <w:pStyle w:val="Sinespaciado"/>
+              <w:rPr>
+                <w:sz w:val="24"/>
+                <w:szCs w:val="24"/>
+              </w:rPr>
+            </w:pPr>
+            <w:r>
+              <w:rPr>
+                <w:sz w:val="24"/>
+                <w:szCs w:val="24"/>
+              </w:rPr>
+              <w:t>Clase</w:t>
+            </w:r>
+          </w:p>
+        </w:tc>
+        <w:tc>
+          <w:tcPr>
+            <w:tcW w:w="6762" w:type="dxa"/>
+            <w:shd w:val="clear" w:color="auto" w:fill="F2F2F2" w:themeFill="background1" w:themeFillShade="F2"/>
+          </w:tcPr>
+          <w:p>
+            <w:pPr>
+              <w:pStyle w:val="Sinespaciado"/>
+              <w:rPr>
+                <w:sz w:val="24"/>
+                <w:szCs w:val="24"/>
+              </w:rPr>
+            </w:pPr>
+            <w:r>
+              <w:rPr>
+                <w:sz w:val="24"/>
+                <w:szCs w:val="24"/>
+              </w:rPr>
+              <w:t>Descripción</w:t>
+            </w:r>
+          </w:p>
+        </w:tc>
+      </w:tr>
+      <w:tr>
+        <w:tc>
+          <w:tcPr>
+            <w:tcW w:w="2110" w:type="dxa"/>
+          </w:tcPr>
+          <w:p>
+            <w:pPr>
+              <w:pStyle w:val="Sinespaciado"/>
+              <w:rPr>
+                <w:sz w:val="24"/>
+                <w:szCs w:val="24"/>
+              </w:rPr>
+            </w:pPr>
+            <w:proofErr w:type="spellStart"/>
+            <w:r>
+              <w:rPr>
+                <w:sz w:val="24"/>
+                <w:szCs w:val="24"/>
+              </w:rPr>
+              <w:t>Persistence</w:t>
+            </w:r>
+            <w:r>
+              <w:rPr>
+                <w:sz w:val="24"/>
+                <w:szCs w:val="24"/>
+              </w:rPr>
+              <w:t>Factory</w:t>
+            </w:r>
+            <w:proofErr w:type="spellEnd"/>
+          </w:p>
+        </w:tc>
+        <w:tc>
+          <w:tcPr>
+            <w:tcW w:w="6762" w:type="dxa"/>
+          </w:tcPr>
+          <w:p>
+            <w:pPr>
+              <w:pStyle w:val="Sinespaciado"/>
+              <w:rPr>
+                <w:sz w:val="24"/>
+                <w:szCs w:val="24"/>
+              </w:rPr>
+            </w:pPr>
+            <w:r>
+              <w:rPr>
+                <w:sz w:val="24"/>
+                <w:szCs w:val="24"/>
+              </w:rPr>
+              <w:t>Esta clase es la encargada de crear y los objetos concre</w:t>
+            </w:r>
+            <w:r>
+              <w:rPr>
+                <w:sz w:val="24"/>
+                <w:szCs w:val="24"/>
+              </w:rPr>
+              <w:t>tos de persistencia</w:t>
+            </w:r>
+            <w:r>
+              <w:rPr>
+                <w:sz w:val="24"/>
+                <w:szCs w:val="24"/>
+              </w:rPr>
+              <w:t xml:space="preserve"> de esta manera quien los usa </w:t>
+            </w:r>
+            <w:proofErr w:type="gramStart"/>
+            <w:r>
+              <w:rPr>
+                <w:sz w:val="24"/>
+                <w:szCs w:val="24"/>
+              </w:rPr>
+              <w:t>estará</w:t>
+            </w:r>
+            <w:proofErr w:type="gramEnd"/>
+            <w:r>
+              <w:rPr>
+                <w:sz w:val="24"/>
+                <w:szCs w:val="24"/>
+              </w:rPr>
+              <w:t xml:space="preserve"> desacoplado y no dependerá de las implementaciones específicas</w:t>
+            </w:r>
+            <w:r>
+              <w:rPr>
+                <w:sz w:val="24"/>
+                <w:szCs w:val="24"/>
+              </w:rPr>
+              <w:t xml:space="preserve">, así si se cambia de </w:t>
+            </w:r>
+            <w:proofErr w:type="spellStart"/>
+            <w:r>
+              <w:rPr>
+                <w:sz w:val="24"/>
+                <w:szCs w:val="24"/>
+              </w:rPr>
+              <w:t>MySQL</w:t>
+            </w:r>
+            <w:proofErr w:type="spellEnd"/>
+            <w:r>
+              <w:rPr>
+                <w:sz w:val="24"/>
+                <w:szCs w:val="24"/>
+              </w:rPr>
+              <w:t xml:space="preserve"> por ejemplo a SQL Server, para quien lo use será totalmente transparente.</w:t>
+            </w:r>
+          </w:p>
+        </w:tc>
+      </w:tr>
+      <w:tr>
+        <w:tc>
+          <w:tcPr>
+            <w:tcW w:w="2110" w:type="dxa"/>
+          </w:tcPr>
+          <w:p>
+            <w:pPr>
+              <w:pStyle w:val="Sinespaciado"/>
+              <w:rPr>
+                <w:sz w:val="24"/>
+                <w:szCs w:val="24"/>
+              </w:rPr>
+            </w:pPr>
+            <w:proofErr w:type="spellStart"/>
+            <w:r>
+              <w:rPr>
+                <w:sz w:val="24"/>
+                <w:szCs w:val="24"/>
+              </w:rPr>
+              <w:t>RappiPersistence</w:t>
+            </w:r>
+            <w:proofErr w:type="spellEnd"/>
+          </w:p>
+        </w:tc>
+        <w:tc>
+          <w:tcPr>
+            <w:tcW w:w="6762" w:type="dxa"/>
+          </w:tcPr>
+          <w:p>
+            <w:pPr>
+              <w:pStyle w:val="Sinespaciado"/>
+              <w:rPr>
+                <w:sz w:val="24"/>
+                <w:szCs w:val="24"/>
+              </w:rPr>
+            </w:pPr>
+            <w:r>
+              <w:rPr>
+                <w:sz w:val="24"/>
+                <w:szCs w:val="24"/>
+              </w:rPr>
+              <w:t>Implementación específica de</w:t>
+            </w:r>
+            <w:r>
+              <w:rPr>
+                <w:sz w:val="24"/>
+                <w:szCs w:val="24"/>
+              </w:rPr>
+              <w:t xml:space="preserve"> la persistencia</w:t>
+            </w:r>
+            <w:bookmarkStart w:id="29" w:name="_GoBack"/>
+            <w:bookmarkEnd w:id="29"/>
+            <w:r>
+              <w:rPr>
+                <w:sz w:val="24"/>
+                <w:szCs w:val="24"/>
+              </w:rPr>
+              <w:t xml:space="preserve"> para la solución al problema de </w:t>
+            </w:r>
+            <w:proofErr w:type="spellStart"/>
+            <w:r>
+              <w:rPr>
+                <w:sz w:val="24"/>
+                <w:szCs w:val="24"/>
+              </w:rPr>
+              <w:t>Hacerrank</w:t>
+            </w:r>
+            <w:proofErr w:type="spellEnd"/>
+          </w:p>
+        </w:tc>
+      </w:tr>
+    </w:tbl>
+    <w:p>
+      <w:pPr>
+        <w:rPr>
+          <w:sz w:val="26"/>
+          <w:szCs w:val="26"/>
+        </w:rPr>
+      </w:pPr>
+    </w:p>
+    <w:p>
+      <w:pPr>
+        <w:rPr>
+          <w:sz w:val="26"/>
+          <w:szCs w:val="26"/>
+        </w:rPr>
+      </w:pPr>
+    </w:p>
     <w:p>
       <w:pPr>
         <w:rPr>
@@ -8981,6 +9543,7 @@
           <w:sz w:val="26"/>
           <w:szCs w:val="26"/>
         </w:rPr>
+        <w:lastRenderedPageBreak/>
         <w:t>Distribución de Proyectos en Visual Studio</w:t>
       </w:r>
     </w:p>
@@ -9005,7 +9568,6 @@
           <w:noProof/>
           <w:lang w:val="es-CO" w:eastAsia="es-CO"/>
         </w:rPr>
-        <w:lastRenderedPageBreak/>
         <w:drawing>
           <wp:inline distT="0" distB="0" distL="0" distR="0" wp14:anchorId="51600680" wp14:editId="1A7A9B05">
             <wp:extent cx="3305175" cy="4838700"/>
@@ -9062,11 +9624,11 @@
       <w:pPr>
         <w:pStyle w:val="Ttulo1"/>
       </w:pPr>
-      <w:bookmarkStart w:id="29" w:name="_Toc477369945"/>
+      <w:bookmarkStart w:id="30" w:name="_Toc477369945"/>
       <w:r>
         <w:t>OTROS</w:t>
       </w:r>
-      <w:bookmarkEnd w:id="29"/>
+      <w:bookmarkEnd w:id="30"/>
     </w:p>
     <w:p>
       <w:pPr>
@@ -9110,26 +9672,35 @@
           <w:sz w:val="26"/>
           <w:szCs w:val="26"/>
         </w:rPr>
-        <w:t xml:space="preserve"> para controlar </w:t>
+        <w:t xml:space="preserve"> para controlar los fuent</w:t>
       </w:r>
-      <w:proofErr w:type="gramStart"/>
       <w:r>
         <w:rPr>
           <w:sz w:val="26"/>
           <w:szCs w:val="26"/>
         </w:rPr>
-        <w:t>los</w:t>
+        <w:t xml:space="preserve">es y documentación del proyecto: </w:t>
       </w:r>
-      <w:proofErr w:type="gramEnd"/>
-      <w:r>
+      <w:hyperlink r:id="rId15" w:history="1">
+        <w:r>
+          <w:rPr>
+            <w:rStyle w:val="Hipervnculo"/>
+            <w:sz w:val="26"/>
+            <w:szCs w:val="26"/>
+          </w:rPr>
+          <w:t>https://github.com/mbedoya/Cube-Summation</w:t>
+        </w:r>
+      </w:hyperlink>
+    </w:p>
+    <w:p>
+      <w:pPr>
+        <w:pStyle w:val="Sinespaciado"/>
+        <w:ind w:left="1440"/>
         <w:rPr>
           <w:sz w:val="26"/>
           <w:szCs w:val="26"/>
         </w:rPr>
-        <w:t xml:space="preserve"> fuentes y documentación del proyecto.</w:t>
-      </w:r>
-      <w:bookmarkStart w:id="30" w:name="_GoBack"/>
-      <w:bookmarkEnd w:id="30"/>
+      </w:pPr>
     </w:p>
     <w:p>
       <w:pPr>
@@ -9154,6 +9725,149 @@
     <w:p>
       <w:pPr>
         <w:pStyle w:val="Sinespaciado"/>
+        <w:ind w:left="1440"/>
+        <w:rPr>
+          <w:sz w:val="26"/>
+          <w:szCs w:val="26"/>
+        </w:rPr>
+      </w:pPr>
+    </w:p>
+    <w:p>
+      <w:pPr>
+        <w:pStyle w:val="Sinespaciado"/>
+        <w:ind w:left="1440"/>
+        <w:rPr>
+          <w:sz w:val="26"/>
+          <w:szCs w:val="26"/>
+        </w:rPr>
+      </w:pPr>
+      <w:r>
+        <w:rPr>
+          <w:noProof/>
+          <w:lang w:val="es-CO" w:eastAsia="es-CO"/>
+        </w:rPr>
+        <w:drawing>
+          <wp:inline distT="0" distB="0" distL="0" distR="0" wp14:anchorId="548C5B3F" wp14:editId="782FF84D">
+            <wp:extent cx="6097270" cy="3870960"/>
+            <wp:effectExtent l="0" t="0" r="0" b="0"/>
+            <wp:docPr id="49" name="Imagen 49"/>
+            <wp:cNvGraphicFramePr>
+              <a:graphicFrameLocks xmlns:a="http://schemas.openxmlformats.org/drawingml/2006/main" noChangeAspect="1"/>
+            </wp:cNvGraphicFramePr>
+            <a:graphic xmlns:a="http://schemas.openxmlformats.org/drawingml/2006/main">
+              <a:graphicData uri="http://schemas.openxmlformats.org/drawingml/2006/picture">
+                <pic:pic xmlns:pic="http://schemas.openxmlformats.org/drawingml/2006/picture">
+                  <pic:nvPicPr>
+                    <pic:cNvPr id="1" name=""/>
+                    <pic:cNvPicPr/>
+                  </pic:nvPicPr>
+                  <pic:blipFill>
+                    <a:blip r:embed="rId16"/>
+                    <a:stretch>
+                      <a:fillRect/>
+                    </a:stretch>
+                  </pic:blipFill>
+                  <pic:spPr>
+                    <a:xfrm>
+                      <a:off x="0" y="0"/>
+                      <a:ext cx="6097270" cy="3870960"/>
+                    </a:xfrm>
+                    <a:prstGeom prst="rect">
+                      <a:avLst/>
+                    </a:prstGeom>
+                  </pic:spPr>
+                </pic:pic>
+              </a:graphicData>
+            </a:graphic>
+          </wp:inline>
+        </w:drawing>
+      </w:r>
+    </w:p>
+    <w:p>
+      <w:pPr>
+        <w:pStyle w:val="Sinespaciado"/>
+        <w:ind w:left="1440"/>
+        <w:rPr>
+          <w:sz w:val="26"/>
+          <w:szCs w:val="26"/>
+        </w:rPr>
+      </w:pPr>
+    </w:p>
+    <w:p>
+      <w:pPr>
+        <w:pStyle w:val="Sinespaciado"/>
+        <w:numPr>
+          <w:ilvl w:val="1"/>
+          <w:numId w:val="1"/>
+        </w:numPr>
+        <w:rPr>
+          <w:sz w:val="26"/>
+          <w:szCs w:val="26"/>
+        </w:rPr>
+      </w:pPr>
+      <w:r>
+        <w:rPr>
+          <w:sz w:val="26"/>
+          <w:szCs w:val="26"/>
+        </w:rPr>
+        <w:t>Pruebas Unitarias: Para estas se usan las herramientas entregadas por Visual Studio</w:t>
+      </w:r>
+    </w:p>
+    <w:p>
+      <w:pPr>
+        <w:pStyle w:val="Sinespaciado"/>
+        <w:ind w:left="1440"/>
+        <w:rPr>
+          <w:sz w:val="26"/>
+          <w:szCs w:val="26"/>
+        </w:rPr>
+      </w:pPr>
+      <w:r>
+        <w:rPr>
+          <w:noProof/>
+          <w:lang w:val="es-CO" w:eastAsia="es-CO"/>
+        </w:rPr>
+        <w:lastRenderedPageBreak/>
+        <w:drawing>
+          <wp:inline distT="0" distB="0" distL="0" distR="0" wp14:anchorId="02C9860E" wp14:editId="403B20FD">
+            <wp:extent cx="6097270" cy="2955290"/>
+            <wp:effectExtent l="0" t="0" r="0" b="0"/>
+            <wp:docPr id="16" name="Imagen 16"/>
+            <wp:cNvGraphicFramePr>
+              <a:graphicFrameLocks xmlns:a="http://schemas.openxmlformats.org/drawingml/2006/main" noChangeAspect="1"/>
+            </wp:cNvGraphicFramePr>
+            <a:graphic xmlns:a="http://schemas.openxmlformats.org/drawingml/2006/main">
+              <a:graphicData uri="http://schemas.openxmlformats.org/drawingml/2006/picture">
+                <pic:pic xmlns:pic="http://schemas.openxmlformats.org/drawingml/2006/picture">
+                  <pic:nvPicPr>
+                    <pic:cNvPr id="1" name=""/>
+                    <pic:cNvPicPr/>
+                  </pic:nvPicPr>
+                  <pic:blipFill>
+                    <a:blip r:embed="rId17"/>
+                    <a:stretch>
+                      <a:fillRect/>
+                    </a:stretch>
+                  </pic:blipFill>
+                  <pic:spPr>
+                    <a:xfrm>
+                      <a:off x="0" y="0"/>
+                      <a:ext cx="6097270" cy="2955290"/>
+                    </a:xfrm>
+                    <a:prstGeom prst="rect">
+                      <a:avLst/>
+                    </a:prstGeom>
+                  </pic:spPr>
+                </pic:pic>
+              </a:graphicData>
+            </a:graphic>
+          </wp:inline>
+        </w:drawing>
+      </w:r>
+    </w:p>
+    <w:p>
+      <w:pPr>
+        <w:pStyle w:val="Sinespaciado"/>
         <w:rPr>
           <w:sz w:val="26"/>
           <w:szCs w:val="26"/>
@@ -9169,53 +9883,12 @@
           <w:szCs w:val="26"/>
         </w:rPr>
       </w:pPr>
-      <w:r>
-        <w:rPr>
-          <w:noProof/>
-          <w:lang w:val="es-CO" w:eastAsia="es-CO"/>
-        </w:rPr>
-        <w:drawing>
-          <wp:inline distT="0" distB="0" distL="0" distR="0" wp14:anchorId="1963EF6F" wp14:editId="1A640860">
-            <wp:extent cx="6097270" cy="4593590"/>
-            <wp:effectExtent l="0" t="0" r="0" b="0"/>
-            <wp:docPr id="60" name="Imagen 60"/>
-            <wp:cNvGraphicFramePr>
-              <a:graphicFrameLocks xmlns:a="http://schemas.openxmlformats.org/drawingml/2006/main" noChangeAspect="1"/>
-            </wp:cNvGraphicFramePr>
-            <a:graphic xmlns:a="http://schemas.openxmlformats.org/drawingml/2006/main">
-              <a:graphicData uri="http://schemas.openxmlformats.org/drawingml/2006/picture">
-                <pic:pic xmlns:pic="http://schemas.openxmlformats.org/drawingml/2006/picture">
-                  <pic:nvPicPr>
-                    <pic:cNvPr id="1" name=""/>
-                    <pic:cNvPicPr/>
-                  </pic:nvPicPr>
-                  <pic:blipFill>
-                    <a:blip r:embed="rId15"/>
-                    <a:stretch>
-                      <a:fillRect/>
-                    </a:stretch>
-                  </pic:blipFill>
-                  <pic:spPr>
-                    <a:xfrm>
-                      <a:off x="0" y="0"/>
-                      <a:ext cx="6097270" cy="4593590"/>
-                    </a:xfrm>
-                    <a:prstGeom prst="rect">
-                      <a:avLst/>
-                    </a:prstGeom>
-                  </pic:spPr>
-                </pic:pic>
-              </a:graphicData>
-            </a:graphic>
-          </wp:inline>
-        </w:drawing>
-      </w:r>
     </w:p>
     <w:sectPr>
-      <w:headerReference w:type="default" r:id="rId16"/>
-      <w:footerReference w:type="default" r:id="rId17"/>
-      <w:headerReference w:type="first" r:id="rId18"/>
-      <w:footerReference w:type="first" r:id="rId19"/>
+      <w:headerReference w:type="default" r:id="rId18"/>
+      <w:footerReference w:type="default" r:id="rId19"/>
+      <w:headerReference w:type="first" r:id="rId20"/>
+      <w:footerReference w:type="first" r:id="rId21"/>
       <w:pgSz w:w="11906" w:h="16838" w:code="9"/>
       <w:pgMar w:top="2074" w:right="1152" w:bottom="2304" w:left="1152" w:header="1397" w:footer="576" w:gutter="0"/>
       <w:cols w:space="720"/>
@@ -9294,7 +9967,7 @@
             <w:noProof/>
             <w:lang w:bidi="es-ES"/>
           </w:rPr>
-          <w:t>11</w:t>
+          <w:t>8</w:t>
         </w:r>
         <w:r>
           <w:rPr>
@@ -19944,6 +20617,7 @@
   <w:rsids>
     <w:rsidRoot w:val="0084301B"/>
     <w:rsid w:val="001632CF"/>
+    <w:rsid w:val="001B622A"/>
     <w:rsid w:val="00436CE1"/>
     <w:rsid w:val="00582366"/>
     <w:rsid w:val="007A5C78"/>
@@ -20720,7 +21394,7 @@
 </file>
 
 <file path=customXml/itemProps1.xml><?xml version="1.0" encoding="utf-8"?>
-<ds:datastoreItem xmlns:ds="http://schemas.openxmlformats.org/officeDocument/2006/customXml" ds:itemID="{42CF55E5-0105-4536-B0EA-66942BA230D8}">
+<ds:datastoreItem xmlns:ds="http://schemas.openxmlformats.org/officeDocument/2006/customXml" ds:itemID="{41CA1732-2663-45F9-957D-3C703C42F1A9}">
   <ds:schemaRefs>
     <ds:schemaRef ds:uri="http://schemas.openxmlformats.org/officeDocument/2006/bibliography"/>
   </ds:schemaRefs>

</xml_diff>